<commit_message>
Updated assignment to include mocking
</commit_message>
<xml_diff>
--- a/asn1.docx
+++ b/asn1.docx
@@ -96,9 +96,15 @@
           <w:ilvl w:val="0"/>
           <w:numId w:val="17"/>
         </w:numPr>
-      </w:pPr>
-      <w:r>
-        <w:t xml:space="preserve">Determine how well your code is tested using code coverage. </w:t>
+        <w:rPr>
+          <w:color w:val="FF0000"/>
+        </w:rPr>
+      </w:pPr>
+      <w:r>
+        <w:rPr>
+          <w:color w:val="FF0000"/>
+        </w:rPr>
+        <w:t>Write passing unit tests using mocking for the Controller class.</w:t>
       </w:r>
     </w:p>
     <w:p>
@@ -110,7 +116,7 @@
         </w:numPr>
       </w:pPr>
       <w:r>
-        <w:t>Use static analysis to detect bugs and avoid dangerous coding practices.</w:t>
+        <w:t xml:space="preserve">Determine how well your code is tested using code coverage. </w:t>
       </w:r>
     </w:p>
     <w:p>
@@ -122,7 +128,27 @@
         </w:numPr>
       </w:pPr>
       <w:r>
-        <w:t>Generate documentation for your code using doxygen.</w:t>
+        <w:t>Use static analysis to detect bugs and avoid dangerous coding practices.</w:t>
+      </w:r>
+    </w:p>
+    <w:p>
+      <w:pPr>
+        <w:pStyle w:val="TextBody"/>
+        <w:numPr>
+          <w:ilvl w:val="0"/>
+          <w:numId w:val="17"/>
+        </w:numPr>
+      </w:pPr>
+      <w:r>
+        <w:t xml:space="preserve">Generate documentation for your code using </w:t>
+      </w:r>
+      <w:proofErr w:type="spellStart"/>
+      <w:r>
+        <w:t>doxygen</w:t>
+      </w:r>
+      <w:proofErr w:type="spellEnd"/>
+      <w:r>
+        <w:t>.</w:t>
       </w:r>
     </w:p>
     <w:p>
@@ -579,6 +605,13 @@
       </w:hyperlink>
       <w:r>
         <w:rPr>
+          <w:rStyle w:val="Hyperlink"/>
+          <w:rFonts w:ascii="Courier New" w:hAnsi="Courier New" w:cs="Courier New"/>
+        </w:rPr>
+        <w:t>.git</w:t>
+      </w:r>
+      <w:r>
+        <w:rPr>
           <w:rFonts w:ascii="Courier New" w:hAnsi="Courier New" w:cs="Courier New"/>
         </w:rPr>
         <w:br/>
@@ -753,8 +786,123 @@
           <w:ilvl w:val="1"/>
           <w:numId w:val="16"/>
         </w:numPr>
-      </w:pPr>
-      <w:r>
+        <w:rPr>
+          <w:color w:val="FF0000"/>
+        </w:rPr>
+      </w:pPr>
+      <w:r>
+        <w:rPr>
+          <w:color w:val="FF0000"/>
+        </w:rPr>
+        <w:t xml:space="preserve">Create unit tests using Google </w:t>
+      </w:r>
+      <w:r>
+        <w:rPr>
+          <w:color w:val="FF0000"/>
+        </w:rPr>
+        <w:t>Test &amp; Mock</w:t>
+      </w:r>
+      <w:r>
+        <w:rPr>
+          <w:color w:val="FF0000"/>
+        </w:rPr>
+        <w:t xml:space="preserve"> (</w:t>
+      </w:r>
+      <w:proofErr w:type="spellStart"/>
+      <w:r>
+        <w:rPr>
+          <w:color w:val="FF0000"/>
+        </w:rPr>
+        <w:t>gtest</w:t>
+      </w:r>
+      <w:proofErr w:type="spellEnd"/>
+      <w:r>
+        <w:rPr>
+          <w:color w:val="FF0000"/>
+        </w:rPr>
+        <w:t xml:space="preserve"> &amp; </w:t>
+      </w:r>
+      <w:proofErr w:type="spellStart"/>
+      <w:r>
+        <w:rPr>
+          <w:color w:val="FF0000"/>
+        </w:rPr>
+        <w:t>g</w:t>
+      </w:r>
+      <w:r>
+        <w:rPr>
+          <w:color w:val="FF0000"/>
+        </w:rPr>
+        <w:t>mock</w:t>
+      </w:r>
+      <w:proofErr w:type="spellEnd"/>
+      <w:r>
+        <w:rPr>
+          <w:color w:val="FF0000"/>
+        </w:rPr>
+        <w:t>) that test</w:t>
+      </w:r>
+      <w:r>
+        <w:rPr>
+          <w:color w:val="FF0000"/>
+        </w:rPr>
+        <w:t>s</w:t>
+      </w:r>
+      <w:r>
+        <w:rPr>
+          <w:color w:val="FF0000"/>
+        </w:rPr>
+        <w:t xml:space="preserve"> your </w:t>
+      </w:r>
+      <w:r>
+        <w:rPr>
+          <w:color w:val="FF0000"/>
+        </w:rPr>
+        <w:t>Controller class</w:t>
+      </w:r>
+      <w:r>
+        <w:rPr>
+          <w:color w:val="FF0000"/>
+        </w:rPr>
+        <w:t xml:space="preserve">. Your </w:t>
+      </w:r>
+      <w:r>
+        <w:rPr>
+          <w:color w:val="FF0000"/>
+        </w:rPr>
+        <w:t>controller class</w:t>
+      </w:r>
+      <w:r>
+        <w:rPr>
+          <w:color w:val="FF0000"/>
+        </w:rPr>
+        <w:t xml:space="preserve"> </w:t>
+      </w:r>
+      <w:r>
+        <w:rPr>
+          <w:color w:val="FF0000"/>
+        </w:rPr>
+        <w:t>is</w:t>
+      </w:r>
+      <w:r>
+        <w:rPr>
+          <w:color w:val="FF0000"/>
+        </w:rPr>
+        <w:t xml:space="preserve"> to have as close to 100% as you can get.</w:t>
+      </w:r>
+      <w:bookmarkStart w:id="1" w:name="_GoBack"/>
+      <w:bookmarkEnd w:id="1"/>
+    </w:p>
+    <w:p>
+      <w:pPr>
+        <w:pStyle w:val="TextBody"/>
+        <w:numPr>
+          <w:ilvl w:val="1"/>
+          <w:numId w:val="16"/>
+        </w:numPr>
+      </w:pPr>
+      <w:r>
+        <w:lastRenderedPageBreak/>
         <w:t xml:space="preserve">An example </w:t>
       </w:r>
       <w:r>
@@ -773,11 +921,7 @@
         <w:t>Makefile</w:t>
       </w:r>
       <w:r>
-        <w:t xml:space="preserve"> so that it works for your </w:t>
-      </w:r>
-      <w:r>
-        <w:lastRenderedPageBreak/>
-        <w:t>assignment.</w:t>
+        <w:t xml:space="preserve"> so that it works for your assignment.</w:t>
       </w:r>
     </w:p>
     <w:p>
@@ -1197,8 +1341,6 @@
       <w:r>
         <w:t>Examining the generated documentation.</w:t>
       </w:r>
-      <w:bookmarkStart w:id="1" w:name="_GoBack"/>
-      <w:bookmarkEnd w:id="1"/>
     </w:p>
     <w:p>
       <w:pPr>
@@ -4369,7 +4511,7 @@
 </file>
 
 <file path=customXml/itemProps1.xml><?xml version="1.0" encoding="utf-8"?>
-<ds:datastoreItem xmlns:ds="http://schemas.openxmlformats.org/officeDocument/2006/customXml" ds:itemID="{D8349CE5-4AED-477E-909D-F7056F014CC5}">
+<ds:datastoreItem xmlns:ds="http://schemas.openxmlformats.org/officeDocument/2006/customXml" ds:itemID="{C2B67C6D-5709-4780-B6F6-DC732E3EAD1E}">
   <ds:schemaRefs>
     <ds:schemaRef ds:uri="http://schemas.openxmlformats.org/officeDocument/2006/bibliography"/>
   </ds:schemaRefs>

</xml_diff>